<commit_message>
Fixed dates in document
Исправил периоды заданий в дневнике, чтобы они соответствовали датам прохождения практики
</commit_message>
<xml_diff>
--- a/Documents/Дневник по практике Витязев Е.Д reduced.docx
+++ b/Documents/Дневник по практике Витязев Е.Д reduced.docx
@@ -3485,36 +3485,9 @@
                       <w:rFonts w:cs="Times New Roman" w:ascii="Times New Roman" w:hAnsi="Times New Roman"/>
                       <w:sz w:val="20"/>
                       <w:szCs w:val="20"/>
-                      <w:lang w:val="en-US"/>
-                    </w:rPr>
-                    <w:t>1</w:t>
-                  </w:r>
-                  <w:r>
-                    <w:rPr>
-                      <w:rFonts w:cs="Times New Roman" w:ascii="Times New Roman" w:hAnsi="Times New Roman"/>
-                      <w:sz w:val="20"/>
-                      <w:szCs w:val="20"/>
                       <w:lang w:val="ru-RU"/>
                     </w:rPr>
-                    <w:t>-2</w:t>
-                  </w:r>
-                  <w:r>
-                    <w:rPr>
-                      <w:rFonts w:cs="Times New Roman" w:ascii="Times New Roman" w:hAnsi="Times New Roman"/>
-                      <w:sz w:val="20"/>
-                      <w:szCs w:val="20"/>
-                      <w:lang w:val="en-US"/>
-                    </w:rPr>
-                    <w:t xml:space="preserve"> </w:t>
-                  </w:r>
-                  <w:r>
-                    <w:rPr>
-                      <w:rFonts w:cs="Times New Roman" w:ascii="Times New Roman" w:hAnsi="Times New Roman"/>
-                      <w:sz w:val="20"/>
-                      <w:szCs w:val="20"/>
-                      <w:lang w:val="ru-RU"/>
-                    </w:rPr>
-                    <w:t>Июля</w:t>
+                    <w:t>24-28 Июня</w:t>
                   </w:r>
                 </w:p>
               </w:tc>
@@ -3609,25 +3582,9 @@
                       <w:rFonts w:cs="Times New Roman" w:ascii="Times New Roman" w:hAnsi="Times New Roman"/>
                       <w:sz w:val="20"/>
                       <w:szCs w:val="20"/>
-                    </w:rPr>
-                    <w:t>3</w:t>
-                  </w:r>
-                  <w:r>
-                    <w:rPr>
-                      <w:rFonts w:cs="Times New Roman" w:ascii="Times New Roman" w:hAnsi="Times New Roman"/>
-                      <w:sz w:val="20"/>
-                      <w:szCs w:val="20"/>
-                    </w:rPr>
-                    <w:t xml:space="preserve"> </w:t>
-                  </w:r>
-                  <w:r>
-                    <w:rPr>
-                      <w:rFonts w:cs="Times New Roman" w:ascii="Times New Roman" w:hAnsi="Times New Roman"/>
-                      <w:sz w:val="20"/>
-                      <w:szCs w:val="20"/>
                       <w:lang w:val="ru-RU"/>
                     </w:rPr>
-                    <w:t>Июля</w:t>
+                    <w:t>29 Июня – 2 Июля</w:t>
                   </w:r>
                 </w:p>
               </w:tc>
@@ -3730,15 +3687,7 @@
                       <w:sz w:val="20"/>
                       <w:szCs w:val="20"/>
                     </w:rPr>
-                    <w:t>4</w:t>
-                  </w:r>
-                  <w:r>
-                    <w:rPr>
-                      <w:rFonts w:cs="Times New Roman" w:ascii="Times New Roman" w:hAnsi="Times New Roman"/>
-                      <w:sz w:val="20"/>
-                      <w:szCs w:val="20"/>
-                    </w:rPr>
-                    <w:t xml:space="preserve"> Июля</w:t>
+                    <w:t>3-6 Июля</w:t>
                   </w:r>
                 </w:p>
               </w:tc>
@@ -3841,18 +3790,9 @@
                       <w:rFonts w:cs="Times New Roman" w:ascii="Times New Roman" w:hAnsi="Times New Roman"/>
                       <w:sz w:val="20"/>
                       <w:szCs w:val="20"/>
-                      <w:lang w:val="en-US"/>
-                    </w:rPr>
-                    <w:t xml:space="preserve">5 – 6 </w:t>
-                  </w:r>
-                  <w:r>
-                    <w:rPr>
-                      <w:rFonts w:cs="Times New Roman" w:ascii="Times New Roman" w:hAnsi="Times New Roman"/>
-                      <w:sz w:val="20"/>
-                      <w:szCs w:val="20"/>
                       <w:lang w:val="ru-RU"/>
                     </w:rPr>
-                    <w:t>Июля</w:t>
+                    <w:t>7-10 Июля</w:t>
                   </w:r>
                 </w:p>
               </w:tc>
@@ -4012,7 +3952,7 @@
                       <w:szCs w:val="20"/>
                       <w:lang w:val="ru-RU"/>
                     </w:rPr>
-                    <w:t>7 Июля</w:t>
+                    <w:t>11-13 Июля</w:t>
                   </w:r>
                 </w:p>
               </w:tc>
@@ -4125,7 +4065,7 @@
                       <w:sz w:val="20"/>
                       <w:szCs w:val="20"/>
                     </w:rPr>
-                    <w:t>8 Июля</w:t>
+                    <w:t>14-17 Июля</w:t>
                   </w:r>
                 </w:p>
               </w:tc>
@@ -4238,7 +4178,7 @@
                       <w:sz w:val="20"/>
                       <w:szCs w:val="20"/>
                     </w:rPr>
-                    <w:t>9-10 Июля</w:t>
+                    <w:t>18-21 Июля</w:t>
                   </w:r>
                 </w:p>
               </w:tc>

</xml_diff>